<commit_message>
Started documenting initial configurations for Hadoop, Spark, and Kafka in "Hadoop 초기 설정.docx"
</commit_message>
<xml_diff>
--- a/Hadoop 초기 설정.docx
+++ b/Hadoop 초기 설정.docx
@@ -280,19 +280,300 @@
     </w:p>
     <w:p/>
     <w:p>
+      <w:r>
+        <w:t>각 설정 단계에서는 정확한 설정 값을 정의하고, 설정의 영향을 이해하는 것이 중요</w:t>
+      </w:r>
+      <w:r>
+        <w:rPr>
+          <w:rFonts w:hint="eastAsia"/>
+        </w:rPr>
+        <w:t>하다.</w:t>
+      </w:r>
+    </w:p>
+    <w:p/>
+    <w:p>
       <w:pPr>
         <w:rPr>
           <w:rFonts w:hint="eastAsia"/>
         </w:rPr>
       </w:pPr>
-      <w:r>
-        <w:t>각 설정 단계에서는 정확한 설정 값을 정의하고, 설정의 영향을 이해하는 것이 중요</w:t>
-      </w:r>
-      <w:r>
-        <w:rPr>
-          <w:rFonts w:hint="eastAsia"/>
-        </w:rPr>
-        <w:t>하다.</w:t>
+    </w:p>
+    <w:p>
+      <w:pPr>
+        <w:rPr>
+          <w:b/>
+          <w:bCs/>
+          <w:sz w:val="40"/>
+          <w:szCs w:val="44"/>
+        </w:rPr>
+      </w:pPr>
+      <w:proofErr w:type="spellStart"/>
+      <w:r>
+        <w:rPr>
+          <w:rFonts w:hint="eastAsia"/>
+          <w:b/>
+          <w:bCs/>
+          <w:sz w:val="40"/>
+          <w:szCs w:val="44"/>
+        </w:rPr>
+        <w:t>하둡</w:t>
+      </w:r>
+      <w:proofErr w:type="spellEnd"/>
+      <w:r>
+        <w:rPr>
+          <w:rFonts w:hint="eastAsia"/>
+          <w:b/>
+          <w:bCs/>
+          <w:sz w:val="40"/>
+          <w:szCs w:val="44"/>
+        </w:rPr>
+        <w:t xml:space="preserve"> 구성.</w:t>
+      </w:r>
+    </w:p>
+    <w:p/>
+    <w:p>
+      <w:r>
+        <w:rPr>
+          <w:rFonts w:hint="eastAsia"/>
+          <w:b/>
+          <w:bCs/>
+        </w:rPr>
+        <w:t>사용 가능한 자원</w:t>
+      </w:r>
+      <w:r>
+        <w:rPr>
+          <w:rFonts w:hint="eastAsia"/>
+        </w:rPr>
+        <w:t>.</w:t>
+      </w:r>
+      <w:r>
+        <w:br/>
+        <w:t>: Desk top 1</w:t>
+      </w:r>
+      <w:r>
+        <w:rPr>
+          <w:rFonts w:hint="eastAsia"/>
+        </w:rPr>
+        <w:t>대.</w:t>
+      </w:r>
+      <w:r>
+        <w:t xml:space="preserve"> </w:t>
+      </w:r>
+      <w:r>
+        <w:tab/>
+      </w:r>
+      <w:r>
+        <w:rPr>
+          <w:rFonts w:hint="eastAsia"/>
+        </w:rPr>
+        <w:t xml:space="preserve">램 </w:t>
+      </w:r>
+      <w:r>
+        <w:t xml:space="preserve">10GB, </w:t>
+      </w:r>
+      <w:r>
+        <w:rPr>
+          <w:rFonts w:hint="eastAsia"/>
+        </w:rPr>
+        <w:t xml:space="preserve">저장용량 </w:t>
+      </w:r>
+      <w:r>
+        <w:t xml:space="preserve">SSD 100GB </w:t>
+      </w:r>
+      <w:r>
+        <w:rPr>
+          <w:rFonts w:hint="eastAsia"/>
+        </w:rPr>
+        <w:t>H</w:t>
+      </w:r>
+      <w:r>
+        <w:t>DD 1</w:t>
+      </w:r>
+      <w:r>
+        <w:rPr>
+          <w:rFonts w:hint="eastAsia"/>
+        </w:rPr>
+        <w:t>T</w:t>
+      </w:r>
+      <w:r>
+        <w:t>B</w:t>
+      </w:r>
+      <w:r>
+        <w:br/>
+        <w:t>: Notebook 1</w:t>
+      </w:r>
+      <w:r>
+        <w:rPr>
+          <w:rFonts w:hint="eastAsia"/>
+        </w:rPr>
+        <w:t>대.</w:t>
+      </w:r>
+      <w:r>
+        <w:tab/>
+      </w:r>
+      <w:r>
+        <w:rPr>
+          <w:rFonts w:hint="eastAsia"/>
+        </w:rPr>
+        <w:t xml:space="preserve">램 </w:t>
+      </w:r>
+      <w:r>
+        <w:t xml:space="preserve">4GB, </w:t>
+      </w:r>
+      <w:r>
+        <w:rPr>
+          <w:rFonts w:hint="eastAsia"/>
+        </w:rPr>
+        <w:t>저장용량 S</w:t>
+      </w:r>
+      <w:r>
+        <w:t>SD 50GB</w:t>
+      </w:r>
+    </w:p>
+    <w:p>
+      <w:r>
+        <w:rPr>
+          <w:rFonts w:hint="eastAsia"/>
+          <w:b/>
+          <w:bCs/>
+        </w:rPr>
+        <w:t>사용 예정.</w:t>
+      </w:r>
+      <w:r>
+        <w:br/>
+        <w:t>Desk top 1</w:t>
+      </w:r>
+      <w:r>
+        <w:rPr>
+          <w:rFonts w:hint="eastAsia"/>
+        </w:rPr>
+        <w:t>대.</w:t>
+      </w:r>
+      <w:r>
+        <w:t xml:space="preserve"> </w:t>
+      </w:r>
+      <w:r>
+        <w:rPr>
+          <w:rFonts w:hint="eastAsia"/>
+        </w:rPr>
+        <w:t>램</w:t>
+      </w:r>
+      <w:r>
+        <w:rPr>
+          <w:rFonts w:hint="eastAsia"/>
+        </w:rPr>
+        <w:t xml:space="preserve"> </w:t>
+      </w:r>
+      <w:r>
+        <w:t>4GB</w:t>
+      </w:r>
+      <w:r>
+        <w:rPr>
+          <w:rFonts w:hint="eastAsia"/>
+        </w:rPr>
+        <w:t xml:space="preserve"> 저장용량 </w:t>
+      </w:r>
+      <w:r>
+        <w:t>50GB worker_01(</w:t>
+      </w:r>
+      <w:r>
+        <w:rPr>
+          <w:rFonts w:hint="eastAsia"/>
+        </w:rPr>
+        <w:t>s</w:t>
+      </w:r>
+      <w:r>
+        <w:t xml:space="preserve">econdary </w:t>
+      </w:r>
+      <w:proofErr w:type="spellStart"/>
+      <w:r>
+        <w:t>namenode</w:t>
+      </w:r>
+      <w:proofErr w:type="spellEnd"/>
+      <w:r>
+        <w:t xml:space="preserve">), </w:t>
+      </w:r>
+      <w:r>
+        <w:br/>
+      </w:r>
+      <w:r>
+        <w:rPr>
+          <w:rFonts w:hint="eastAsia"/>
+        </w:rPr>
+        <w:t xml:space="preserve"> </w:t>
+      </w:r>
+      <w:r>
+        <w:t xml:space="preserve">             </w:t>
+      </w:r>
+      <w:r>
+        <w:rPr>
+          <w:rFonts w:hint="eastAsia"/>
+        </w:rPr>
+        <w:t xml:space="preserve">램 </w:t>
+      </w:r>
+      <w:r>
+        <w:t xml:space="preserve">2GB </w:t>
+      </w:r>
+      <w:r>
+        <w:rPr>
+          <w:rFonts w:hint="eastAsia"/>
+        </w:rPr>
+        <w:t xml:space="preserve">저장용량 </w:t>
+      </w:r>
+      <w:r>
+        <w:t>50GB worker_02</w:t>
+      </w:r>
+    </w:p>
+    <w:p>
+      <w:pPr>
+        <w:rPr>
+          <w:rFonts w:hint="eastAsia"/>
+        </w:rPr>
+      </w:pPr>
+      <w:r>
+        <w:rPr>
+          <w:rFonts w:hint="eastAsia"/>
+        </w:rPr>
+        <w:t>N</w:t>
+      </w:r>
+      <w:r>
+        <w:t>otebook 1</w:t>
+      </w:r>
+      <w:r>
+        <w:rPr>
+          <w:rFonts w:hint="eastAsia"/>
+        </w:rPr>
+        <w:t>대.</w:t>
+      </w:r>
+      <w:r>
+        <w:t xml:space="preserve"> </w:t>
+      </w:r>
+      <w:r>
+        <w:rPr>
+          <w:rFonts w:hint="eastAsia"/>
+        </w:rPr>
+        <w:t xml:space="preserve">램 </w:t>
+      </w:r>
+      <w:r>
+        <w:t xml:space="preserve">4GB </w:t>
+      </w:r>
+      <w:r>
+        <w:rPr>
+          <w:rFonts w:hint="eastAsia"/>
+        </w:rPr>
+        <w:t xml:space="preserve">저장용량 </w:t>
+      </w:r>
+      <w:r>
+        <w:t xml:space="preserve">50GB </w:t>
+      </w:r>
+      <w:r>
+        <w:rPr>
+          <w:rFonts w:hint="eastAsia"/>
+        </w:rPr>
+        <w:t>m</w:t>
+      </w:r>
+      <w:r>
+        <w:t>aster</w:t>
       </w:r>
     </w:p>
     <w:sectPr>

</xml_diff>